<commit_message>
global guidence, single agent, fixed map
</commit_message>
<xml_diff>
--- a/MSC Project Outline.docx
+++ b/MSC Project Outline.docx
@@ -393,7 +393,7 @@
     <w:p>
       <w:pPr>
         <w:rPr>
-          <w:rFonts w:ascii="Arial" w:eastAsia="宋体" w:hAnsi="Arial" w:cs="Arial" w:hint="eastAsia"/>
+          <w:rFonts w:ascii="Arial" w:eastAsia="宋体" w:hAnsi="Arial" w:cs="Arial"/>
           <w:color w:val="242424"/>
           <w:szCs w:val="21"/>
           <w:shd w:val="clear" w:color="auto" w:fill="FFFFFF"/>
@@ -424,22 +424,31 @@
           <w:szCs w:val="21"/>
           <w:shd w:val="clear" w:color="auto" w:fill="FFFFFF"/>
         </w:rPr>
-        <w:t>Path Planning with active exploration based on</w:t>
-      </w:r>
-      <w:r>
-        <w:rPr>
-          <w:rFonts w:ascii="Arial" w:eastAsia="宋体" w:hAnsi="Arial" w:cs="Arial" w:hint="eastAsia"/>
-          <w:color w:val="242424"/>
-          <w:szCs w:val="21"/>
-          <w:shd w:val="clear" w:color="auto" w:fill="FFFFFF"/>
-        </w:rPr>
-        <w:t xml:space="preserve"> Explorer-Actor-Critic </w:t>
+        <w:t xml:space="preserve">Path Planning </w:t>
+      </w:r>
+      <w:r>
+        <w:rPr>
+          <w:rFonts w:ascii="Arial" w:eastAsia="宋体" w:hAnsi="Arial" w:cs="Arial" w:hint="eastAsia"/>
+          <w:color w:val="242424"/>
+          <w:szCs w:val="21"/>
+          <w:shd w:val="clear" w:color="auto" w:fill="FFFFFF"/>
+        </w:rPr>
+        <w:t xml:space="preserve">based on </w:t>
+      </w:r>
+      <w:r>
+        <w:rPr>
+          <w:rFonts w:ascii="Arial" w:eastAsia="宋体" w:hAnsi="Arial" w:cs="Arial"/>
+          <w:color w:val="242424"/>
+          <w:szCs w:val="21"/>
+          <w:shd w:val="clear" w:color="auto" w:fill="FFFFFF"/>
+        </w:rPr>
+        <w:t>Distributed Active Exploratory Reinforcement Learning Algorithm</w:t>
       </w:r>
     </w:p>
     <w:p>
       <w:pPr>
         <w:rPr>
-          <w:rFonts w:ascii="Arial" w:hAnsi="Arial" w:cs="Arial" w:hint="eastAsia"/>
+          <w:rFonts w:ascii="Arial" w:hAnsi="Arial" w:cs="Arial"/>
           <w:color w:val="242424"/>
           <w:sz w:val="28"/>
           <w:szCs w:val="28"/>
@@ -460,7 +469,7 @@
     <w:p>
       <w:pPr>
         <w:rPr>
-          <w:rFonts w:ascii="Arial" w:eastAsia="宋体" w:hAnsi="Arial" w:cs="Arial" w:hint="eastAsia"/>
+          <w:rFonts w:ascii="Arial" w:eastAsia="宋体" w:hAnsi="Arial" w:cs="Arial"/>
           <w:color w:val="242424"/>
           <w:szCs w:val="21"/>
           <w:shd w:val="clear" w:color="auto" w:fill="FFFFFF"/>
@@ -691,7 +700,7 @@
     <w:p>
       <w:pPr>
         <w:rPr>
-          <w:rFonts w:ascii="Arial" w:eastAsia="宋体" w:hAnsi="Arial" w:cs="Arial"/>
+          <w:rFonts w:ascii="Arial" w:eastAsia="宋体" w:hAnsi="Arial" w:cs="Arial" w:hint="eastAsia"/>
           <w:color w:val="242424"/>
           <w:szCs w:val="21"/>
           <w:shd w:val="clear" w:color="auto" w:fill="FFFFFF"/>
@@ -704,54 +713,94 @@
           <w:szCs w:val="21"/>
           <w:shd w:val="clear" w:color="auto" w:fill="FFFFFF"/>
         </w:rPr>
-        <w:t xml:space="preserve">In reinforcement learning algorithms, uncertainty affects the convergence of the system, so we used a deep </w:t>
-      </w:r>
-      <w:r>
-        <w:rPr>
-          <w:rFonts w:ascii="Arial" w:eastAsia="宋体" w:hAnsi="Arial" w:cs="Arial" w:hint="eastAsia"/>
-          <w:color w:val="242424"/>
-          <w:szCs w:val="21"/>
-          <w:shd w:val="clear" w:color="auto" w:fill="FFFFFF"/>
-        </w:rPr>
-        <w:t>ensemble</w:t>
-      </w:r>
-      <w:r>
-        <w:rPr>
-          <w:rFonts w:ascii="Arial" w:eastAsia="宋体" w:hAnsi="Arial" w:cs="Arial"/>
-          <w:color w:val="242424"/>
-          <w:szCs w:val="21"/>
-          <w:shd w:val="clear" w:color="auto" w:fill="FFFFFF"/>
-        </w:rPr>
-        <w:t xml:space="preserve"> approach to estimate the uncertainty of the system. In the deep </w:t>
-      </w:r>
-      <w:r>
-        <w:rPr>
-          <w:rFonts w:ascii="Arial" w:eastAsia="宋体" w:hAnsi="Arial" w:cs="Arial" w:hint="eastAsia"/>
-          <w:color w:val="242424"/>
-          <w:szCs w:val="21"/>
-          <w:shd w:val="clear" w:color="auto" w:fill="FFFFFF"/>
-        </w:rPr>
-        <w:t>ensemble</w:t>
-      </w:r>
-      <w:r>
-        <w:rPr>
-          <w:rFonts w:ascii="Arial" w:eastAsia="宋体" w:hAnsi="Arial" w:cs="Arial"/>
-          <w:color w:val="242424"/>
-          <w:szCs w:val="21"/>
-          <w:shd w:val="clear" w:color="auto" w:fill="FFFFFF"/>
-        </w:rPr>
-        <w:t xml:space="preserve"> algorithm, we use multiple neural networks with the same structure and different hyper-parameters to combine and train to derive the uncertainty of the system, but how to determine these hyper-parameters is a key problem, so on the basis of deep integration, we introduced hyper-parameter deep integration, which is learned to obtain these hyper-parameters, so as to make the system model more accurate.</w:t>
+        <w:t>In the multi-agent path planning problem, how to make the agents work together is an important issue</w:t>
+      </w:r>
+      <w:r>
+        <w:rPr>
+          <w:rFonts w:ascii="Arial" w:eastAsia="宋体" w:hAnsi="Arial" w:cs="Arial" w:hint="eastAsia"/>
+          <w:color w:val="242424"/>
+          <w:szCs w:val="21"/>
+          <w:shd w:val="clear" w:color="auto" w:fill="FFFFFF"/>
+        </w:rPr>
+        <w:t xml:space="preserve">. </w:t>
+      </w:r>
+      <w:r>
+        <w:rPr>
+          <w:rFonts w:ascii="Arial" w:eastAsia="宋体" w:hAnsi="Arial" w:cs="Arial"/>
+          <w:color w:val="242424"/>
+          <w:szCs w:val="21"/>
+          <w:shd w:val="clear" w:color="auto" w:fill="FFFFFF"/>
+        </w:rPr>
+        <w:t xml:space="preserve">Although most of the current </w:t>
+      </w:r>
+      <w:r>
+        <w:rPr>
+          <w:rFonts w:ascii="Arial" w:eastAsia="宋体" w:hAnsi="Arial" w:cs="Arial"/>
+          <w:color w:val="242424"/>
+          <w:szCs w:val="21"/>
+          <w:shd w:val="clear" w:color="auto" w:fill="FFFFFF"/>
+        </w:rPr>
+        <w:t>decentralized</w:t>
+      </w:r>
+      <w:r>
+        <w:rPr>
+          <w:rFonts w:ascii="Arial" w:eastAsia="宋体" w:hAnsi="Arial" w:cs="Arial"/>
+          <w:color w:val="242424"/>
+          <w:szCs w:val="21"/>
+          <w:shd w:val="clear" w:color="auto" w:fill="FFFFFF"/>
+        </w:rPr>
+        <w:t xml:space="preserve"> MAPF algorithms achieve good results in experiments, the system does not communicate between the intelligences and does not take full advantage of the scalability of distributed control.</w:t>
+      </w:r>
+      <w:r>
+        <w:rPr>
+          <w:rFonts w:ascii="Arial" w:eastAsia="宋体" w:hAnsi="Arial" w:cs="Arial" w:hint="eastAsia"/>
+          <w:color w:val="242424"/>
+          <w:szCs w:val="21"/>
+          <w:shd w:val="clear" w:color="auto" w:fill="FFFFFF"/>
+        </w:rPr>
+        <w:t xml:space="preserve"> </w:t>
+      </w:r>
+      <w:r>
+        <w:rPr>
+          <w:rFonts w:ascii="Arial" w:eastAsia="宋体" w:hAnsi="Arial" w:cs="Arial"/>
+          <w:color w:val="242424"/>
+          <w:szCs w:val="21"/>
+          <w:shd w:val="clear" w:color="auto" w:fill="FFFFFF"/>
+        </w:rPr>
+        <w:t>Therefore, this project plans to develop a distributed reinforcement learning algorithm using graph neural networks in conjunction with reinforcement learning, which enables communication collaboration between agents.</w:t>
       </w:r>
     </w:p>
     <w:p>
       <w:pPr>
         <w:rPr>
-          <w:rFonts w:ascii="Arial" w:eastAsia="宋体" w:hAnsi="Arial" w:cs="Arial"/>
-          <w:color w:val="242424"/>
-          <w:szCs w:val="21"/>
+          <w:rFonts w:ascii="Arial" w:hAnsi="Arial" w:cs="Arial"/>
+          <w:color w:val="242424"/>
+          <w:sz w:val="28"/>
+          <w:szCs w:val="28"/>
           <w:shd w:val="clear" w:color="auto" w:fill="FFFFFF"/>
         </w:rPr>
       </w:pPr>
+      <w:r>
+        <w:rPr>
+          <w:rFonts w:ascii="Arial" w:eastAsia="宋体" w:hAnsi="Arial" w:cs="Arial" w:hint="eastAsia"/>
+          <w:color w:val="242424"/>
+          <w:sz w:val="28"/>
+          <w:szCs w:val="28"/>
+          <w:shd w:val="clear" w:color="auto" w:fill="FFFFFF"/>
+        </w:rPr>
+        <w:lastRenderedPageBreak/>
+        <w:t>P</w:t>
+      </w:r>
+      <w:r>
+        <w:rPr>
+          <w:rFonts w:ascii="Arial" w:eastAsia="sans-serif" w:hAnsi="Arial" w:cs="Arial"/>
+          <w:color w:val="242424"/>
+          <w:sz w:val="28"/>
+          <w:szCs w:val="28"/>
+          <w:shd w:val="clear" w:color="auto" w:fill="FFFFFF"/>
+        </w:rPr>
+        <w:t>ossible methodologies</w:t>
+      </w:r>
     </w:p>
     <w:p>
       <w:pPr>
@@ -764,771 +813,246 @@
       </w:pPr>
       <w:r>
         <w:rPr>
-          <w:rFonts w:ascii="Arial" w:eastAsia="宋体" w:hAnsi="Arial" w:cs="Arial"/>
-          <w:color w:val="242424"/>
-          <w:szCs w:val="21"/>
-          <w:shd w:val="clear" w:color="auto" w:fill="FFFFFF"/>
-        </w:rPr>
-        <w:lastRenderedPageBreak/>
-        <w:t>Secondly, sampling efficiency makes a key issue in reinforcement learning, in traditional reinforcement learning algorithms, the epsilon-greedy policy is usually used to explore the environment, but this exploration strategy is inefficient, so we aim to develop an uncertainty-driven active exploration reinforcement learning algorithm, we add an explorer network based on the A2C algorithm and introduce action mixing to achieve the balance between exploration and exploitation.</w:t>
+          <w:rFonts w:ascii="Arial" w:eastAsia="宋体" w:hAnsi="Arial" w:cs="Arial" w:hint="eastAsia"/>
+          <w:color w:val="242424"/>
+          <w:szCs w:val="21"/>
+          <w:shd w:val="clear" w:color="auto" w:fill="FFFFFF"/>
+        </w:rPr>
+        <w:t>First</w:t>
+      </w:r>
+      <w:r>
+        <w:rPr>
+          <w:rFonts w:ascii="Arial" w:eastAsia="宋体" w:hAnsi="Arial" w:cs="Arial" w:hint="eastAsia"/>
+          <w:color w:val="242424"/>
+          <w:szCs w:val="21"/>
+          <w:shd w:val="clear" w:color="auto" w:fill="FFFFFF"/>
+        </w:rPr>
+        <w:t>,</w:t>
+      </w:r>
+      <w:r>
+        <w:t xml:space="preserve"> </w:t>
+      </w:r>
+      <w:proofErr w:type="gramStart"/>
+      <w:r>
+        <w:rPr>
+          <w:rFonts w:ascii="Arial" w:eastAsia="宋体" w:hAnsi="Arial" w:cs="Arial"/>
+          <w:color w:val="242424"/>
+          <w:szCs w:val="21"/>
+          <w:shd w:val="clear" w:color="auto" w:fill="FFFFFF"/>
+        </w:rPr>
+        <w:t>In</w:t>
+      </w:r>
+      <w:proofErr w:type="gramEnd"/>
+      <w:r>
+        <w:rPr>
+          <w:rFonts w:ascii="Arial" w:eastAsia="宋体" w:hAnsi="Arial" w:cs="Arial"/>
+          <w:color w:val="242424"/>
+          <w:szCs w:val="21"/>
+          <w:shd w:val="clear" w:color="auto" w:fill="FFFFFF"/>
+        </w:rPr>
+        <w:t xml:space="preserve"> this project, we plan to choose A2C algorithm, in A2C algorithm, we use CNN for map information extraction, the extracted information is input into graph neural network, the output of graph neural network is the aggregated map feature information, then each intelligent body gets this aggregated information and get the optimal path by training.</w:t>
       </w:r>
     </w:p>
     <w:p>
       <w:pPr>
         <w:rPr>
-          <w:rFonts w:ascii="Arial" w:eastAsia="宋体" w:hAnsi="Arial" w:cs="Arial" w:hint="eastAsia"/>
+          <w:rFonts w:ascii="Arial" w:hAnsi="Arial" w:cs="Arial"/>
           <w:color w:val="242424"/>
           <w:szCs w:val="21"/>
           <w:shd w:val="clear" w:color="auto" w:fill="FFFFFF"/>
         </w:rPr>
       </w:pPr>
-    </w:p>
-    <w:p>
-      <w:pPr>
-        <w:rPr>
-          <w:rFonts w:ascii="Arial" w:hAnsi="Arial" w:cs="Arial" w:hint="eastAsia"/>
-          <w:color w:val="242424"/>
-          <w:sz w:val="28"/>
-          <w:szCs w:val="28"/>
-          <w:shd w:val="clear" w:color="auto" w:fill="FFFFFF"/>
-        </w:rPr>
-      </w:pPr>
-      <w:r>
-        <w:rPr>
-          <w:rFonts w:ascii="Arial" w:eastAsia="宋体" w:hAnsi="Arial" w:cs="Arial" w:hint="eastAsia"/>
-          <w:color w:val="242424"/>
-          <w:sz w:val="28"/>
-          <w:szCs w:val="28"/>
-          <w:shd w:val="clear" w:color="auto" w:fill="FFFFFF"/>
-        </w:rPr>
-        <w:t>P</w:t>
-      </w:r>
-      <w:r>
-        <w:rPr>
-          <w:rFonts w:ascii="Arial" w:eastAsia="sans-serif" w:hAnsi="Arial" w:cs="Arial"/>
-          <w:color w:val="242424"/>
-          <w:sz w:val="28"/>
-          <w:szCs w:val="28"/>
-          <w:shd w:val="clear" w:color="auto" w:fill="FFFFFF"/>
-        </w:rPr>
-        <w:t>ossible methodologies</w:t>
-      </w:r>
-    </w:p>
-    <w:p>
-      <w:pPr>
+      <w:r>
         <w:rPr>
           <w:rFonts w:ascii="Arial" w:hAnsi="Arial" w:cs="Arial"/>
           <w:color w:val="242424"/>
           <w:szCs w:val="21"/>
           <w:shd w:val="clear" w:color="auto" w:fill="FFFFFF"/>
         </w:rPr>
-      </w:pPr>
-      <w:r>
-        <w:rPr>
-          <w:rFonts w:ascii="Arial" w:eastAsia="宋体" w:hAnsi="Arial" w:cs="Arial" w:hint="eastAsia"/>
-          <w:color w:val="242424"/>
-          <w:szCs w:val="21"/>
-          <w:shd w:val="clear" w:color="auto" w:fill="FFFFFF"/>
-        </w:rPr>
-        <w:t>First</w:t>
-      </w:r>
-      <w:r>
-        <w:rPr>
-          <w:rFonts w:ascii="Arial" w:eastAsia="宋体" w:hAnsi="Arial" w:cs="Arial" w:hint="eastAsia"/>
-          <w:color w:val="242424"/>
-          <w:szCs w:val="21"/>
-          <w:shd w:val="clear" w:color="auto" w:fill="FFFFFF"/>
-        </w:rPr>
-        <w:t>,</w:t>
-      </w:r>
-      <w:r>
-        <w:rPr>
-          <w:rFonts w:ascii="Times New Roman" w:hAnsi="Times New Roman" w:cs="Times New Roman"/>
-          <w:color w:val="000000" w:themeColor="text1"/>
-          <w:kern w:val="24"/>
-          <w:sz w:val="36"/>
-          <w:szCs w:val="36"/>
-        </w:rPr>
-        <w:t xml:space="preserve"> </w:t>
-      </w:r>
-      <w:r>
-        <w:rPr>
-          <w:rFonts w:ascii="Arial" w:hAnsi="Arial" w:cs="Arial"/>
-          <w:color w:val="242424"/>
-          <w:szCs w:val="21"/>
-          <w:shd w:val="clear" w:color="auto" w:fill="FFFFFF"/>
-        </w:rPr>
-        <w:t>to</w:t>
-      </w:r>
-      <w:r>
-        <w:rPr>
-          <w:rFonts w:ascii="Arial" w:hAnsi="Arial" w:cs="Arial"/>
-          <w:color w:val="242424"/>
-          <w:szCs w:val="21"/>
-          <w:shd w:val="clear" w:color="auto" w:fill="FFFFFF"/>
-        </w:rPr>
-        <w:t xml:space="preserve"> achieve active exploration of agent in the environment, state uncertainty needs to be quantified, and in this project, uncertainty quantification </w:t>
-      </w:r>
-      <w:proofErr w:type="gramStart"/>
-      <w:r>
-        <w:rPr>
-          <w:rFonts w:ascii="Arial" w:hAnsi="Arial" w:cs="Arial"/>
-          <w:color w:val="242424"/>
-          <w:szCs w:val="21"/>
-          <w:shd w:val="clear" w:color="auto" w:fill="FFFFFF"/>
-        </w:rPr>
-        <w:t>is considered to be</w:t>
-      </w:r>
-      <w:proofErr w:type="gramEnd"/>
-      <w:r>
-        <w:rPr>
-          <w:rFonts w:ascii="Arial" w:hAnsi="Arial" w:cs="Arial"/>
-          <w:color w:val="242424"/>
-          <w:szCs w:val="21"/>
-          <w:shd w:val="clear" w:color="auto" w:fill="FFFFFF"/>
-        </w:rPr>
-        <w:t xml:space="preserve"> performed using a deep ensemble approach. This project plans to use deep ensemble for </w:t>
-      </w:r>
-      <w:r>
-        <w:rPr>
-          <w:rFonts w:ascii="Arial" w:hAnsi="Arial" w:cs="Arial"/>
-          <w:color w:val="242424"/>
-          <w:szCs w:val="21"/>
-          <w:shd w:val="clear" w:color="auto" w:fill="FFFFFF"/>
-        </w:rPr>
-        <w:t>calculating the</w:t>
-      </w:r>
-      <w:r>
-        <w:rPr>
-          <w:rFonts w:ascii="Arial" w:hAnsi="Arial" w:cs="Arial"/>
-          <w:color w:val="242424"/>
-          <w:szCs w:val="21"/>
-          <w:shd w:val="clear" w:color="auto" w:fill="FFFFFF"/>
-        </w:rPr>
-        <w:t xml:space="preserve"> posterior possibility distribution, and the prior possibility distribution has been already calculated by the actor network, so we can use KL divergence to describe the degree of the uncertainty. In addition to this, how many groups of neural networks to choose and how to choose the hyperparameters of the neural networks to achieve the best training effect is a key issue, so this project introduces the hyperparameter deep </w:t>
-      </w:r>
-      <w:r>
-        <w:rPr>
-          <w:rFonts w:ascii="Arial" w:hAnsi="Arial" w:cs="Arial" w:hint="eastAsia"/>
-          <w:color w:val="242424"/>
-          <w:szCs w:val="21"/>
-          <w:shd w:val="clear" w:color="auto" w:fill="FFFFFF"/>
-        </w:rPr>
-        <w:t>ensemble</w:t>
-      </w:r>
-      <w:r>
-        <w:rPr>
-          <w:rFonts w:ascii="Arial" w:hAnsi="Arial" w:cs="Arial"/>
-          <w:color w:val="242424"/>
-          <w:szCs w:val="21"/>
-          <w:shd w:val="clear" w:color="auto" w:fill="FFFFFF"/>
-        </w:rPr>
-        <w:t xml:space="preserve">, which determines the hyperparameters of the deep </w:t>
-      </w:r>
-      <w:r>
-        <w:rPr>
-          <w:rFonts w:ascii="Arial" w:hAnsi="Arial" w:cs="Arial" w:hint="eastAsia"/>
-          <w:color w:val="242424"/>
-          <w:szCs w:val="21"/>
-          <w:shd w:val="clear" w:color="auto" w:fill="FFFFFF"/>
-        </w:rPr>
-        <w:t>ensemble</w:t>
-      </w:r>
-      <w:r>
-        <w:rPr>
-          <w:rFonts w:ascii="Arial" w:hAnsi="Arial" w:cs="Arial"/>
-          <w:color w:val="242424"/>
-          <w:szCs w:val="21"/>
-          <w:shd w:val="clear" w:color="auto" w:fill="FFFFFF"/>
-        </w:rPr>
-        <w:t xml:space="preserve"> algorithm through iterative learning</w:t>
-      </w:r>
-      <w:r>
-        <w:rPr>
-          <w:rFonts w:ascii="Arial" w:hAnsi="Arial" w:cs="Arial" w:hint="eastAsia"/>
-          <w:color w:val="242424"/>
-          <w:szCs w:val="21"/>
-          <w:shd w:val="clear" w:color="auto" w:fill="FFFFFF"/>
-        </w:rPr>
-        <w:t>.</w:t>
-      </w:r>
-    </w:p>
-    <w:p>
-      <w:pPr>
-        <w:rPr>
-          <w:rFonts w:ascii="Arial" w:hAnsi="Arial" w:cs="Arial"/>
-          <w:color w:val="242424"/>
-          <w:szCs w:val="21"/>
-          <w:shd w:val="clear" w:color="auto" w:fill="FFFFFF"/>
-        </w:rPr>
-      </w:pPr>
-    </w:p>
-    <w:p>
-      <w:pPr>
-        <w:rPr>
-          <w:rFonts w:ascii="Arial" w:hAnsi="Arial" w:cs="Arial"/>
-          <w:color w:val="242424"/>
-          <w:szCs w:val="21"/>
-          <w:shd w:val="clear" w:color="auto" w:fill="FFFFFF"/>
-        </w:rPr>
-      </w:pPr>
-      <w:r>
-        <w:rPr>
-          <w:rFonts w:ascii="Arial" w:hAnsi="Arial" w:cs="Arial" w:hint="eastAsia"/>
-          <w:color w:val="242424"/>
-          <w:szCs w:val="21"/>
-          <w:shd w:val="clear" w:color="auto" w:fill="FFFFFF"/>
-        </w:rPr>
-        <w:t>Secondly, s</w:t>
-      </w:r>
-      <w:r>
-        <w:rPr>
-          <w:rFonts w:ascii="Arial" w:hAnsi="Arial" w:cs="Arial"/>
-          <w:color w:val="242424"/>
-          <w:szCs w:val="21"/>
-          <w:shd w:val="clear" w:color="auto" w:fill="FFFFFF"/>
-        </w:rPr>
-        <w:t>ampling efficiency is a key issue in reinforcement learning algorithms, and effective exploration is the key to solve this problem, so based on the A2C algorithm, this project plans to add a network of explorers, which do not consider global rewards, but only consider performing actions with high uncertainty in order to explore the environment, and in the previous section we quantified the uncertainty using KL divergence, so we can use KL divergence as a target for training the explorer network, we want agents to move in the direction of high uncertainty, so we can define the loss function of the explorer network with</w:t>
-      </w:r>
-      <w:r>
-        <w:rPr>
-          <w:rFonts w:ascii="Arial" w:hAnsi="Arial" w:cs="Arial" w:hint="eastAsia"/>
-          <w:color w:val="242424"/>
-          <w:szCs w:val="21"/>
-          <w:shd w:val="clear" w:color="auto" w:fill="FFFFFF"/>
-        </w:rPr>
-        <w:t>,</w:t>
+        <w:drawing>
+          <wp:inline distT="0" distB="0" distL="0" distR="0" wp14:anchorId="0046634E" wp14:editId="33B749E1">
+            <wp:extent cx="5274310" cy="2193290"/>
+            <wp:effectExtent l="0" t="0" r="2540" b="0"/>
+            <wp:docPr id="7" name="图片 6" descr="图示&#10;&#10;描述已自动生成">
+              <a:extLst xmlns:a="http://schemas.openxmlformats.org/drawingml/2006/main">
+                <a:ext uri="{FF2B5EF4-FFF2-40B4-BE49-F238E27FC236}">
+                  <a16:creationId xmlns:a16="http://schemas.microsoft.com/office/drawing/2014/main" id="{C5E5B2BC-1D18-FFC2-C827-393DD490B9D1}"/>
+                </a:ext>
+              </a:extLst>
+            </wp:docPr>
+            <wp:cNvGraphicFramePr>
+              <a:graphicFrameLocks xmlns:a="http://schemas.openxmlformats.org/drawingml/2006/main" noChangeAspect="1"/>
+            </wp:cNvGraphicFramePr>
+            <a:graphic xmlns:a="http://schemas.openxmlformats.org/drawingml/2006/main">
+              <a:graphicData uri="http://schemas.openxmlformats.org/drawingml/2006/picture">
+                <pic:pic xmlns:pic="http://schemas.openxmlformats.org/drawingml/2006/picture">
+                  <pic:nvPicPr>
+                    <pic:cNvPr id="7" name="图片 6" descr="图示&#10;&#10;描述已自动生成">
+                      <a:extLst>
+                        <a:ext uri="{FF2B5EF4-FFF2-40B4-BE49-F238E27FC236}">
+                          <a16:creationId xmlns:a16="http://schemas.microsoft.com/office/drawing/2014/main" id="{C5E5B2BC-1D18-FFC2-C827-393DD490B9D1}"/>
+                        </a:ext>
+                      </a:extLst>
+                    </pic:cNvPr>
+                    <pic:cNvPicPr>
+                      <a:picLocks noChangeAspect="1"/>
+                    </pic:cNvPicPr>
+                  </pic:nvPicPr>
+                  <pic:blipFill>
+                    <a:blip r:embed="rId5">
+                      <a:extLst>
+                        <a:ext uri="{28A0092B-C50C-407E-A947-70E740481C1C}">
+                          <a14:useLocalDpi xmlns:a14="http://schemas.microsoft.com/office/drawing/2010/main" val="0"/>
+                        </a:ext>
+                      </a:extLst>
+                    </a:blip>
+                    <a:stretch>
+                      <a:fillRect/>
+                    </a:stretch>
+                  </pic:blipFill>
+                  <pic:spPr>
+                    <a:xfrm>
+                      <a:off x="0" y="0"/>
+                      <a:ext cx="5274310" cy="2193290"/>
+                    </a:xfrm>
+                    <a:prstGeom prst="rect">
+                      <a:avLst/>
+                    </a:prstGeom>
+                  </pic:spPr>
+                </pic:pic>
+              </a:graphicData>
+            </a:graphic>
+          </wp:inline>
+        </w:drawing>
       </w:r>
     </w:p>
     <w:p>
       <w:pPr>
         <w:jc w:val="center"/>
         <w:rPr>
-          <w:rFonts w:ascii="Cambria Math" w:hAnsi="Cambria Math" w:cs="Cambria Math"/>
+          <w:rFonts w:ascii="Arial" w:hAnsi="Arial" w:cs="Arial" w:hint="eastAsia"/>
           <w:color w:val="242424"/>
           <w:szCs w:val="21"/>
           <w:shd w:val="clear" w:color="auto" w:fill="FFFFFF"/>
         </w:rPr>
       </w:pPr>
-      <m:oMathPara>
-        <m:oMath>
-          <m:r>
-            <w:rPr>
-              <w:rFonts w:ascii="Cambria Math" w:hAnsi="Cambria Math" w:cs="Arial"/>
-              <w:color w:val="242424"/>
-              <w:szCs w:val="21"/>
-              <w:shd w:val="clear" w:color="auto" w:fill="FFFFFF"/>
-            </w:rPr>
-            <m:t>loss=</m:t>
-          </m:r>
-          <m:f>
-            <m:fPr>
-              <m:ctrlPr>
-                <w:rPr>
-                  <w:rFonts w:ascii="Cambria Math" w:hAnsi="Cambria Math" w:cs="Arial"/>
-                  <w:i/>
-                  <w:color w:val="242424"/>
-                  <w:szCs w:val="21"/>
-                  <w:shd w:val="clear" w:color="auto" w:fill="FFFFFF"/>
-                </w:rPr>
-              </m:ctrlPr>
-            </m:fPr>
-            <m:num>
-              <m:r>
-                <w:rPr>
-                  <w:rFonts w:ascii="Cambria Math" w:hAnsi="Cambria Math" w:cs="Arial"/>
-                  <w:color w:val="242424"/>
-                  <w:szCs w:val="21"/>
-                  <w:shd w:val="clear" w:color="auto" w:fill="FFFFFF"/>
-                </w:rPr>
-                <m:t>1</m:t>
-              </m:r>
-            </m:num>
-            <m:den>
-              <m:sSub>
-                <m:sSubPr>
-                  <m:ctrlPr>
-                    <w:rPr>
-                      <w:rFonts w:ascii="Cambria Math" w:hAnsi="Cambria Math" w:cs="Arial"/>
-                      <w:i/>
-                      <w:color w:val="242424"/>
-                      <w:szCs w:val="21"/>
-                      <w:shd w:val="clear" w:color="auto" w:fill="FFFFFF"/>
-                    </w:rPr>
-                  </m:ctrlPr>
-                </m:sSubPr>
-                <m:e>
-                  <m:r>
-                    <w:rPr>
-                      <w:rFonts w:ascii="Cambria Math" w:hAnsi="Cambria Math" w:cs="Arial"/>
-                      <w:color w:val="242424"/>
-                      <w:szCs w:val="21"/>
-                      <w:shd w:val="clear" w:color="auto" w:fill="FFFFFF"/>
-                    </w:rPr>
-                    <m:t>D</m:t>
-                  </m:r>
-                </m:e>
-                <m:sub>
-                  <m:r>
-                    <w:rPr>
-                      <w:rFonts w:ascii="Cambria Math" w:hAnsi="Cambria Math" w:cs="Arial"/>
-                      <w:color w:val="242424"/>
-                      <w:szCs w:val="21"/>
-                      <w:shd w:val="clear" w:color="auto" w:fill="FFFFFF"/>
-                    </w:rPr>
-                    <m:t>kl</m:t>
-                  </m:r>
-                </m:sub>
-              </m:sSub>
-            </m:den>
-          </m:f>
-        </m:oMath>
-      </m:oMathPara>
+      <w:r>
+        <w:rPr>
+          <w:rFonts w:ascii="Arial" w:hAnsi="Arial" w:cs="Arial"/>
+          <w:color w:val="242424"/>
+          <w:szCs w:val="21"/>
+          <w:shd w:val="clear" w:color="auto" w:fill="FFFFFF"/>
+        </w:rPr>
+        <w:t xml:space="preserve">Figure </w:t>
+      </w:r>
+      <w:r>
+        <w:rPr>
+          <w:rFonts w:ascii="Arial" w:hAnsi="Arial" w:cs="Arial" w:hint="eastAsia"/>
+          <w:color w:val="242424"/>
+          <w:szCs w:val="21"/>
+          <w:shd w:val="clear" w:color="auto" w:fill="FFFFFF"/>
+        </w:rPr>
+        <w:t>1</w:t>
+      </w:r>
+      <w:r>
+        <w:rPr>
+          <w:rFonts w:ascii="Arial" w:hAnsi="Arial" w:cs="Arial"/>
+          <w:color w:val="242424"/>
+          <w:szCs w:val="21"/>
+          <w:shd w:val="clear" w:color="auto" w:fill="FFFFFF"/>
+        </w:rPr>
+        <w:t>: A2C with GNN</w:t>
+      </w:r>
     </w:p>
     <w:p>
       <w:pPr>
         <w:rPr>
-          <w:rFonts w:ascii="Arial" w:hAnsi="Arial" w:cs="Arial"/>
-          <w:color w:val="242424"/>
-          <w:szCs w:val="21"/>
+          <w:rFonts w:ascii="Arial" w:eastAsia="sans-serif" w:hAnsi="Arial" w:cs="Arial"/>
+          <w:color w:val="242424"/>
+          <w:sz w:val="28"/>
+          <w:szCs w:val="28"/>
           <w:shd w:val="clear" w:color="auto" w:fill="FFFFFF"/>
         </w:rPr>
       </w:pPr>
       <w:r>
         <w:rPr>
-          <w:rFonts w:ascii="Cambria Math" w:hAnsi="Cambria Math" w:cs="Cambria Math" w:hint="eastAsia"/>
-          <w:color w:val="242424"/>
-          <w:szCs w:val="21"/>
-          <w:shd w:val="clear" w:color="auto" w:fill="FFFFFF"/>
-        </w:rPr>
-        <w:t xml:space="preserve"> </w:t>
-      </w:r>
-      <w:proofErr w:type="gramStart"/>
-      <w:r>
-        <w:rPr>
-          <w:rFonts w:ascii="Arial" w:hAnsi="Arial" w:cs="Arial"/>
-          <w:color w:val="242424"/>
-          <w:szCs w:val="21"/>
-          <w:shd w:val="clear" w:color="auto" w:fill="FFFFFF"/>
-        </w:rPr>
-        <w:t>thus</w:t>
-      </w:r>
-      <w:proofErr w:type="gramEnd"/>
-      <w:r>
-        <w:rPr>
-          <w:rFonts w:ascii="Arial" w:hAnsi="Arial" w:cs="Arial"/>
-          <w:color w:val="242424"/>
-          <w:szCs w:val="21"/>
-          <w:shd w:val="clear" w:color="auto" w:fill="FFFFFF"/>
-        </w:rPr>
-        <w:t xml:space="preserve"> making the explorer perform actions with high uncertainty. Secondly, in terms of agent action policies, we will perform action mixing, defining the policy of the actor a</w:t>
-      </w:r>
-      <w:r>
-        <w:rPr>
-          <w:rFonts w:ascii="Arial" w:hAnsi="Arial" w:cs="Arial" w:hint="eastAsia"/>
-          <w:color w:val="242424"/>
-          <w:szCs w:val="21"/>
-          <w:shd w:val="clear" w:color="auto" w:fill="FFFFFF"/>
-        </w:rPr>
-        <w:t xml:space="preserve">s </w:t>
-      </w:r>
-      <m:oMath>
-        <m:sSub>
-          <m:sSubPr>
-            <m:ctrlPr>
-              <w:rPr>
-                <w:rFonts w:ascii="Cambria Math" w:hAnsi="Cambria Math" w:cs="Arial"/>
-                <w:i/>
-                <w:color w:val="242424"/>
-                <w:szCs w:val="21"/>
-                <w:shd w:val="clear" w:color="auto" w:fill="FFFFFF"/>
-              </w:rPr>
-            </m:ctrlPr>
-          </m:sSubPr>
-          <m:e>
-            <m:r>
-              <w:rPr>
-                <w:rFonts w:ascii="Cambria Math" w:hAnsi="Cambria Math" w:cs="Arial"/>
-                <w:color w:val="242424"/>
-                <w:szCs w:val="21"/>
-                <w:shd w:val="clear" w:color="auto" w:fill="FFFFFF"/>
-              </w:rPr>
-              <m:t>π</m:t>
-            </m:r>
-          </m:e>
-          <m:sub>
-            <m:r>
-              <w:rPr>
-                <w:rFonts w:ascii="Cambria Math" w:hAnsi="Cambria Math" w:cs="Arial"/>
-                <w:color w:val="242424"/>
-                <w:szCs w:val="21"/>
-                <w:shd w:val="clear" w:color="auto" w:fill="FFFFFF"/>
-              </w:rPr>
-              <m:t>task</m:t>
-            </m:r>
-          </m:sub>
-        </m:sSub>
-      </m:oMath>
-      <w:r>
-        <w:rPr>
-          <w:rFonts w:ascii="Arial" w:hAnsi="Arial" w:cs="Arial"/>
-          <w:color w:val="242424"/>
-          <w:szCs w:val="21"/>
-          <w:shd w:val="clear" w:color="auto" w:fill="FFFFFF"/>
-        </w:rPr>
-        <w:t xml:space="preserve">, the policy of the explorer as </w:t>
-      </w:r>
-      <m:oMath>
-        <m:sSub>
-          <m:sSubPr>
-            <m:ctrlPr>
-              <w:rPr>
-                <w:rFonts w:ascii="Cambria Math" w:hAnsi="Cambria Math" w:cs="Arial"/>
-                <w:i/>
-                <w:color w:val="242424"/>
-                <w:szCs w:val="21"/>
-                <w:shd w:val="clear" w:color="auto" w:fill="FFFFFF"/>
-              </w:rPr>
-            </m:ctrlPr>
-          </m:sSubPr>
-          <m:e>
-            <m:r>
-              <w:rPr>
-                <w:rFonts w:ascii="Cambria Math" w:hAnsi="Cambria Math" w:cs="Arial"/>
-                <w:color w:val="242424"/>
-                <w:szCs w:val="21"/>
-                <w:shd w:val="clear" w:color="auto" w:fill="FFFFFF"/>
-              </w:rPr>
-              <m:t>π</m:t>
-            </m:r>
-          </m:e>
-          <m:sub>
-            <m:r>
-              <w:rPr>
-                <w:rFonts w:ascii="Cambria Math" w:hAnsi="Cambria Math" w:cs="Arial"/>
-                <w:color w:val="242424"/>
-                <w:szCs w:val="21"/>
-                <w:shd w:val="clear" w:color="auto" w:fill="FFFFFF"/>
-              </w:rPr>
-              <m:t>explore</m:t>
-            </m:r>
-          </m:sub>
-        </m:sSub>
-      </m:oMath>
-      <w:r>
-        <w:rPr>
-          <w:rFonts w:ascii="Arial" w:hAnsi="Arial" w:cs="Arial"/>
-          <w:color w:val="242424"/>
-          <w:szCs w:val="21"/>
-          <w:shd w:val="clear" w:color="auto" w:fill="FFFFFF"/>
-        </w:rPr>
-        <w:t>, and the action mixing policy as</w:t>
-      </w:r>
-      <w:r>
-        <w:rPr>
-          <w:rFonts w:ascii="Arial" w:hAnsi="Arial" w:cs="Arial" w:hint="eastAsia"/>
-          <w:color w:val="242424"/>
-          <w:szCs w:val="21"/>
-          <w:shd w:val="clear" w:color="auto" w:fill="FFFFFF"/>
-        </w:rPr>
-        <w:t>,</w:t>
+          <w:rFonts w:ascii="Arial" w:eastAsia="宋体" w:hAnsi="Arial" w:cs="Arial" w:hint="eastAsia"/>
+          <w:color w:val="242424"/>
+          <w:sz w:val="28"/>
+          <w:szCs w:val="28"/>
+          <w:shd w:val="clear" w:color="auto" w:fill="FFFFFF"/>
+        </w:rPr>
+        <w:t>E</w:t>
+      </w:r>
+      <w:r>
+        <w:rPr>
+          <w:rFonts w:ascii="Arial" w:eastAsia="sans-serif" w:hAnsi="Arial" w:cs="Arial"/>
+          <w:color w:val="242424"/>
+          <w:sz w:val="28"/>
+          <w:szCs w:val="28"/>
+          <w:shd w:val="clear" w:color="auto" w:fill="FFFFFF"/>
+        </w:rPr>
+        <w:t>xpected outcomes</w:t>
       </w:r>
     </w:p>
     <w:p>
       <w:pPr>
-        <w:jc w:val="center"/>
-        <w:rPr>
-          <w:rFonts w:ascii="Arial" w:hAnsi="Arial" w:cs="Arial"/>
+        <w:rPr>
+          <w:rFonts w:ascii="Arial" w:eastAsia="宋体" w:hAnsi="Arial" w:cs="Arial"/>
           <w:color w:val="242424"/>
           <w:szCs w:val="21"/>
           <w:shd w:val="clear" w:color="auto" w:fill="FFFFFF"/>
         </w:rPr>
       </w:pPr>
-      <m:oMathPara>
-        <m:oMath>
-          <m:sSub>
-            <m:sSubPr>
-              <m:ctrlPr>
-                <w:rPr>
-                  <w:rFonts w:ascii="Cambria Math" w:hAnsi="Cambria Math" w:cs="Arial"/>
-                  <w:i/>
-                  <w:color w:val="242424"/>
-                  <w:szCs w:val="21"/>
-                  <w:shd w:val="clear" w:color="auto" w:fill="FFFFFF"/>
-                </w:rPr>
-              </m:ctrlPr>
-            </m:sSubPr>
-            <m:e>
-              <m:r>
-                <w:rPr>
-                  <w:rFonts w:ascii="Cambria Math" w:hAnsi="Cambria Math" w:cs="Arial"/>
-                  <w:color w:val="242424"/>
-                  <w:szCs w:val="21"/>
-                  <w:shd w:val="clear" w:color="auto" w:fill="FFFFFF"/>
-                </w:rPr>
-                <m:t>π</m:t>
-              </m:r>
-            </m:e>
-            <m:sub>
-              <m:r>
-                <w:rPr>
-                  <w:rFonts w:ascii="Cambria Math" w:hAnsi="Cambria Math" w:cs="Arial"/>
-                  <w:color w:val="242424"/>
-                  <w:szCs w:val="21"/>
-                  <w:shd w:val="clear" w:color="auto" w:fill="FFFFFF"/>
-                </w:rPr>
-                <m:t>mix</m:t>
-              </m:r>
-            </m:sub>
-          </m:sSub>
-          <m:r>
-            <w:rPr>
-              <w:rFonts w:ascii="Cambria Math" w:hAnsi="Cambria Math" w:cs="Arial"/>
-              <w:color w:val="242424"/>
-              <w:szCs w:val="21"/>
-              <w:shd w:val="clear" w:color="auto" w:fill="FFFFFF"/>
-            </w:rPr>
-            <m:t>=</m:t>
-          </m:r>
-          <m:d>
-            <m:dPr>
-              <m:begChr m:val="{"/>
-              <m:endChr m:val=""/>
-              <m:ctrlPr>
-                <w:rPr>
-                  <w:rFonts w:ascii="Cambria Math" w:hAnsi="Cambria Math" w:cs="Arial"/>
-                  <w:i/>
-                  <w:color w:val="242424"/>
-                  <w:szCs w:val="21"/>
-                  <w:shd w:val="clear" w:color="auto" w:fill="FFFFFF"/>
-                </w:rPr>
-              </m:ctrlPr>
-            </m:dPr>
-            <m:e>
-              <m:eqArr>
-                <m:eqArrPr>
-                  <m:ctrlPr>
-                    <w:rPr>
-                      <w:rFonts w:ascii="Cambria Math" w:hAnsi="Cambria Math" w:cs="Arial"/>
-                      <w:i/>
-                      <w:color w:val="242424"/>
-                      <w:szCs w:val="21"/>
-                      <w:shd w:val="clear" w:color="auto" w:fill="FFFFFF"/>
-                    </w:rPr>
-                  </m:ctrlPr>
-                </m:eqArrPr>
-                <m:e>
-                  <m:sSub>
-                    <m:sSubPr>
-                      <m:ctrlPr>
-                        <w:rPr>
-                          <w:rFonts w:ascii="Cambria Math" w:hAnsi="Cambria Math" w:cs="Arial"/>
-                          <w:i/>
-                          <w:color w:val="242424"/>
-                          <w:szCs w:val="21"/>
-                          <w:shd w:val="clear" w:color="auto" w:fill="FFFFFF"/>
-                        </w:rPr>
-                      </m:ctrlPr>
-                    </m:sSubPr>
-                    <m:e>
-                      <m:r>
-                        <w:rPr>
-                          <w:rFonts w:ascii="Cambria Math" w:hAnsi="Cambria Math" w:cs="Arial"/>
-                          <w:color w:val="242424"/>
-                          <w:szCs w:val="21"/>
-                          <w:shd w:val="clear" w:color="auto" w:fill="FFFFFF"/>
-                        </w:rPr>
-                        <m:t>π</m:t>
-                      </m:r>
-                    </m:e>
-                    <m:sub>
-                      <m:r>
-                        <w:rPr>
-                          <w:rFonts w:ascii="Cambria Math" w:hAnsi="Cambria Math" w:cs="Arial"/>
-                          <w:color w:val="242424"/>
-                          <w:szCs w:val="21"/>
-                          <w:shd w:val="clear" w:color="auto" w:fill="FFFFFF"/>
-                        </w:rPr>
-                        <m:t>task</m:t>
-                      </m:r>
-                    </m:sub>
-                  </m:sSub>
-                  <m:r>
-                    <w:rPr>
-                      <w:rFonts w:ascii="Cambria Math" w:hAnsi="Cambria Math" w:cs="Arial"/>
-                      <w:color w:val="242424"/>
-                      <w:szCs w:val="21"/>
-                      <w:shd w:val="clear" w:color="auto" w:fill="FFFFFF"/>
-                    </w:rPr>
-                    <m:t xml:space="preserve"> rand&gt;p</m:t>
-                  </m:r>
-                </m:e>
-                <m:e>
-                  <m:sSub>
-                    <m:sSubPr>
-                      <m:ctrlPr>
-                        <w:rPr>
-                          <w:rFonts w:ascii="Cambria Math" w:hAnsi="Cambria Math" w:cs="Arial"/>
-                          <w:i/>
-                          <w:color w:val="242424"/>
-                          <w:szCs w:val="21"/>
-                          <w:shd w:val="clear" w:color="auto" w:fill="FFFFFF"/>
-                        </w:rPr>
-                      </m:ctrlPr>
-                    </m:sSubPr>
-                    <m:e>
-                      <m:r>
-                        <w:rPr>
-                          <w:rFonts w:ascii="Cambria Math" w:hAnsi="Cambria Math" w:cs="Arial"/>
-                          <w:color w:val="242424"/>
-                          <w:szCs w:val="21"/>
-                          <w:shd w:val="clear" w:color="auto" w:fill="FFFFFF"/>
-                        </w:rPr>
-                        <m:t>π</m:t>
-                      </m:r>
-                    </m:e>
-                    <m:sub>
-                      <m:r>
-                        <w:rPr>
-                          <w:rFonts w:ascii="Cambria Math" w:hAnsi="Cambria Math" w:cs="Arial"/>
-                          <w:color w:val="242424"/>
-                          <w:szCs w:val="21"/>
-                          <w:shd w:val="clear" w:color="auto" w:fill="FFFFFF"/>
-                        </w:rPr>
-                        <m:t>explore</m:t>
-                      </m:r>
-                    </m:sub>
-                  </m:sSub>
-                  <m:r>
-                    <w:rPr>
-                      <w:rFonts w:ascii="Cambria Math" w:hAnsi="Cambria Math" w:cs="Arial"/>
-                      <w:color w:val="242424"/>
-                      <w:szCs w:val="21"/>
-                      <w:shd w:val="clear" w:color="auto" w:fill="FFFFFF"/>
-                    </w:rPr>
-                    <m:t xml:space="preserve">   else   </m:t>
-                  </m:r>
-                </m:e>
-              </m:eqArr>
-            </m:e>
-          </m:d>
-        </m:oMath>
-      </m:oMathPara>
+      <w:r>
+        <w:rPr>
+          <w:rFonts w:ascii="Arial" w:eastAsia="宋体" w:hAnsi="Arial" w:cs="Arial"/>
+          <w:color w:val="242424"/>
+          <w:szCs w:val="21"/>
+          <w:shd w:val="clear" w:color="auto" w:fill="FFFFFF"/>
+        </w:rPr>
+        <w:t xml:space="preserve">The project is planned to be developed in python and the model is built using </w:t>
+      </w:r>
+      <w:proofErr w:type="spellStart"/>
+      <w:r>
+        <w:rPr>
+          <w:rFonts w:ascii="Arial" w:eastAsia="宋体" w:hAnsi="Arial" w:cs="Arial"/>
+          <w:color w:val="242424"/>
+          <w:szCs w:val="21"/>
+          <w:shd w:val="clear" w:color="auto" w:fill="FFFFFF"/>
+        </w:rPr>
+        <w:t>pytorch</w:t>
+      </w:r>
+      <w:proofErr w:type="spellEnd"/>
+      <w:r>
+        <w:rPr>
+          <w:rFonts w:ascii="Arial" w:eastAsia="宋体" w:hAnsi="Arial" w:cs="Arial"/>
+          <w:color w:val="242424"/>
+          <w:szCs w:val="21"/>
+          <w:shd w:val="clear" w:color="auto" w:fill="FFFFFF"/>
+        </w:rPr>
+        <w:t xml:space="preserve">. The result that achieved by optimized algorithm will be compared with that of the </w:t>
+      </w:r>
+      <w:r>
+        <w:rPr>
+          <w:rFonts w:ascii="Arial" w:eastAsia="宋体" w:hAnsi="Arial" w:cs="Arial" w:hint="eastAsia"/>
+          <w:color w:val="242424"/>
+          <w:szCs w:val="21"/>
+          <w:shd w:val="clear" w:color="auto" w:fill="FFFFFF"/>
+        </w:rPr>
+        <w:t>original</w:t>
+      </w:r>
+      <w:r>
+        <w:rPr>
+          <w:rFonts w:ascii="Arial" w:eastAsia="宋体" w:hAnsi="Arial" w:cs="Arial"/>
+          <w:color w:val="242424"/>
+          <w:szCs w:val="21"/>
+          <w:shd w:val="clear" w:color="auto" w:fill="FFFFFF"/>
+        </w:rPr>
+        <w:t xml:space="preserve"> algorithm to discuss the performance and the expected results can prove the effectiveness of the optimized algorithm.</w:t>
+      </w:r>
     </w:p>
-    <w:p>
-      <w:pPr>
-        <w:rPr>
-          <w:rFonts w:ascii="Arial" w:hAnsi="Arial" w:cs="Arial" w:hint="eastAsia"/>
-          <w:color w:val="242424"/>
-          <w:szCs w:val="21"/>
-          <w:shd w:val="clear" w:color="auto" w:fill="FFFFFF"/>
-        </w:rPr>
-      </w:pPr>
-      <w:r>
-        <w:rPr>
-          <w:rFonts w:ascii="Arial" w:hAnsi="Arial" w:cs="Arial"/>
-          <w:color w:val="242424"/>
-          <w:szCs w:val="21"/>
-          <w:shd w:val="clear" w:color="auto" w:fill="FFFFFF"/>
-        </w:rPr>
-        <w:t>The p-value can be gradually reduced as the learning time step increases.</w:t>
-      </w:r>
-    </w:p>
-    <w:p>
-      <w:pPr>
-        <w:rPr>
-          <w:rFonts w:ascii="Arial" w:eastAsia="sans-serif" w:hAnsi="Arial" w:cs="Arial"/>
-          <w:color w:val="242424"/>
-          <w:sz w:val="28"/>
-          <w:szCs w:val="28"/>
-          <w:shd w:val="clear" w:color="auto" w:fill="FFFFFF"/>
-        </w:rPr>
-      </w:pPr>
-      <w:r>
-        <w:rPr>
-          <w:rFonts w:ascii="Arial" w:eastAsia="宋体" w:hAnsi="Arial" w:cs="Arial" w:hint="eastAsia"/>
-          <w:color w:val="242424"/>
-          <w:sz w:val="28"/>
-          <w:szCs w:val="28"/>
-          <w:shd w:val="clear" w:color="auto" w:fill="FFFFFF"/>
-        </w:rPr>
-        <w:t>E</w:t>
-      </w:r>
-      <w:r>
-        <w:rPr>
-          <w:rFonts w:ascii="Arial" w:eastAsia="sans-serif" w:hAnsi="Arial" w:cs="Arial"/>
-          <w:color w:val="242424"/>
-          <w:sz w:val="28"/>
-          <w:szCs w:val="28"/>
-          <w:shd w:val="clear" w:color="auto" w:fill="FFFFFF"/>
-        </w:rPr>
-        <w:t>xpected outcomes</w:t>
-      </w:r>
-    </w:p>
-    <w:p>
-      <w:pPr>
-        <w:rPr>
-          <w:rFonts w:ascii="Arial" w:eastAsia="宋体" w:hAnsi="Arial" w:cs="Arial"/>
-          <w:color w:val="242424"/>
-          <w:szCs w:val="21"/>
-          <w:shd w:val="clear" w:color="auto" w:fill="FFFFFF"/>
-        </w:rPr>
-      </w:pPr>
-      <w:r>
-        <w:rPr>
-          <w:rFonts w:ascii="Arial" w:eastAsia="宋体" w:hAnsi="Arial" w:cs="Arial"/>
-          <w:color w:val="242424"/>
-          <w:szCs w:val="21"/>
-          <w:shd w:val="clear" w:color="auto" w:fill="FFFFFF"/>
-        </w:rPr>
-        <w:t xml:space="preserve">The project is planned to be developed in python and the model is built using </w:t>
-      </w:r>
-      <w:proofErr w:type="spellStart"/>
-      <w:r>
-        <w:rPr>
-          <w:rFonts w:ascii="Arial" w:eastAsia="宋体" w:hAnsi="Arial" w:cs="Arial"/>
-          <w:color w:val="242424"/>
-          <w:szCs w:val="21"/>
-          <w:shd w:val="clear" w:color="auto" w:fill="FFFFFF"/>
-        </w:rPr>
-        <w:t>pytorch</w:t>
-      </w:r>
-      <w:proofErr w:type="spellEnd"/>
-      <w:r>
-        <w:rPr>
-          <w:rFonts w:ascii="Arial" w:eastAsia="宋体" w:hAnsi="Arial" w:cs="Arial"/>
-          <w:color w:val="242424"/>
-          <w:szCs w:val="21"/>
-          <w:shd w:val="clear" w:color="auto" w:fill="FFFFFF"/>
-        </w:rPr>
-        <w:t xml:space="preserve">. The result that achieved by optimized algorithm will be compared with that of the </w:t>
-      </w:r>
-      <w:r>
-        <w:rPr>
-          <w:rFonts w:ascii="Arial" w:eastAsia="宋体" w:hAnsi="Arial" w:cs="Arial" w:hint="eastAsia"/>
-          <w:color w:val="242424"/>
-          <w:szCs w:val="21"/>
-          <w:shd w:val="clear" w:color="auto" w:fill="FFFFFF"/>
-        </w:rPr>
-        <w:t>original</w:t>
-      </w:r>
-      <w:r>
-        <w:rPr>
-          <w:rFonts w:ascii="Arial" w:eastAsia="宋体" w:hAnsi="Arial" w:cs="Arial"/>
-          <w:color w:val="242424"/>
-          <w:szCs w:val="21"/>
-          <w:shd w:val="clear" w:color="auto" w:fill="FFFFFF"/>
-        </w:rPr>
-        <w:t xml:space="preserve"> algorithm to discuss the performance and the expected results can prove the effectiveness of the optimized algorithm.</w:t>
-      </w:r>
-    </w:p>
-    <w:p>
-      <w:pPr>
-        <w:rPr>
-          <w:rFonts w:hint="eastAsia"/>
-        </w:rPr>
-      </w:pPr>
-    </w:p>
+    <w:p/>
     <w:sectPr>
       <w:pgSz w:w="11906" w:h="16838"/>
       <w:pgMar w:top="1440" w:right="1800" w:bottom="1440" w:left="1800" w:header="851" w:footer="992" w:gutter="0"/>

</xml_diff>